<commit_message>
I forgot to add my repo link lol
</commit_message>
<xml_diff>
--- a/homework6/Homework6Report_JoshuaFoster801268118.docx
+++ b/homework6/Homework6Report_JoshuaFoster801268118.docx
@@ -30,17 +30,39 @@
       <w:pPr>
         <w:jc w:val="center"/>
       </w:pPr>
+      <w:r>
+        <w:t xml:space="preserve">GitHub: </w:t>
+      </w:r>
+      <w:hyperlink r:id="rId5" w:history="1">
+        <w:r>
+          <w:rPr>
+            <w:rStyle w:val="Hyperlink"/>
+          </w:rPr>
+          <w:t>https://github.com/jfoste81/ECGR4105_Homework</w:t>
+        </w:r>
+      </w:hyperlink>
+      <w:r>
+        <w:t xml:space="preserve"> </w:t>
+      </w:r>
     </w:p>
     <w:p>
-      <w:r>
-        <w:t>Problem 1:</w:t>
-      </w:r>
-      <w:r>
-        <w:br/>
-      </w:r>
+      <w:pPr>
+        <w:jc w:val="center"/>
+      </w:pPr>
     </w:p>
     <w:p>
       <w:r>
+        <w:t>Problem 1:</w:t>
+      </w:r>
+      <w:r>
+        <w:br/>
+      </w:r>
+    </w:p>
+    <w:p>
+      <w:r>
+        <w:rPr>
+          <w:noProof/>
+        </w:rPr>
         <w:drawing>
           <wp:inline distT="0" distB="0" distL="0" distR="0" wp14:anchorId="345C2FBD" wp14:editId="4E04ED76">
             <wp:extent cx="5925377" cy="4315427"/>
@@ -57,7 +79,7 @@
                     <pic:cNvPicPr/>
                   </pic:nvPicPr>
                   <pic:blipFill>
-                    <a:blip r:embed="rId5"/>
+                    <a:blip r:embed="rId6"/>
                     <a:stretch>
                       <a:fillRect/>
                     </a:stretch>
@@ -95,6 +117,9 @@
         <w:t xml:space="preserve"> </w:t>
       </w:r>
       <w:r>
+        <w:rPr>
+          <w:noProof/>
+        </w:rPr>
         <w:drawing>
           <wp:inline distT="0" distB="0" distL="0" distR="0" wp14:anchorId="10C13685" wp14:editId="65631612">
             <wp:extent cx="5591955" cy="3277057"/>
@@ -111,7 +136,7 @@
                     <pic:cNvPicPr/>
                   </pic:nvPicPr>
                   <pic:blipFill>
-                    <a:blip r:embed="rId6"/>
+                    <a:blip r:embed="rId7"/>
                     <a:stretch>
                       <a:fillRect/>
                     </a:stretch>
@@ -1249,6 +1274,29 @@
       <w:spacing w:val="5"/>
     </w:rPr>
   </w:style>
+  <w:style w:type="character" w:styleId="Hyperlink">
+    <w:name w:val="Hyperlink"/>
+    <w:basedOn w:val="DefaultParagraphFont"/>
+    <w:uiPriority w:val="99"/>
+    <w:unhideWhenUsed/>
+    <w:rsid w:val="00583B68"/>
+    <w:rPr>
+      <w:color w:val="467886" w:themeColor="hyperlink"/>
+      <w:u w:val="single"/>
+    </w:rPr>
+  </w:style>
+  <w:style w:type="character" w:styleId="UnresolvedMention">
+    <w:name w:val="Unresolved Mention"/>
+    <w:basedOn w:val="DefaultParagraphFont"/>
+    <w:uiPriority w:val="99"/>
+    <w:semiHidden/>
+    <w:unhideWhenUsed/>
+    <w:rsid w:val="00583B68"/>
+    <w:rPr>
+      <w:color w:val="605E5C"/>
+      <w:shd w:val="clear" w:color="auto" w:fill="E1DFDD"/>
+    </w:rPr>
+  </w:style>
 </w:styles>
 </file>
 

</xml_diff>